<commit_message>
Rapport 1 mall uppdate
Rapport 1 mall update and we can write more in the doc.
</commit_message>
<xml_diff>
--- a/1-Review questions/Review Questions 1/Skicka-1/ID1206 Operating System.docx
+++ b/1-Review questions/Review Questions 1/Skicka-1/ID1206 Operating System.docx
@@ -46,7 +46,14 @@
           <w:rFonts w:asciiTheme="majorBidi" w:hAnsiTheme="majorBidi" w:cstheme="majorBidi"/>
           <w:lang w:val="en-GB"/>
         </w:rPr>
-        <w:t>Group 25</w:t>
+        <w:t xml:space="preserve">Group </w:t>
+      </w:r>
+      <w:r>
+        <w:rPr>
+          <w:rFonts w:asciiTheme="majorBidi" w:hAnsiTheme="majorBidi" w:cstheme="majorBidi"/>
+          <w:lang w:val="en-GB"/>
+        </w:rPr>
+        <w:t>MHA</w:t>
       </w:r>
     </w:p>
     <w:p>
@@ -81,19 +88,42 @@
     <w:p>
       <w:pPr>
         <w:pStyle w:val="NormalWeb"/>
-        <w:spacing w:before="0" w:beforeAutospacing="0" w:after="0" w:afterAutospacing="0"/>
-        <w:jc w:val="both"/>
-        <w:rPr>
-          <w:rFonts w:asciiTheme="majorBidi" w:hAnsiTheme="majorBidi" w:cstheme="majorBidi"/>
-          <w:lang w:val="en-GB"/>
-        </w:rPr>
-      </w:pPr>
-      <w:r>
-        <w:rPr>
-          <w:rFonts w:asciiTheme="majorBidi" w:hAnsiTheme="majorBidi" w:cstheme="majorBidi"/>
-          <w:lang w:val="en-GB"/>
-        </w:rPr>
-        <w:t xml:space="preserve">Abdullah Trabulsiah, abdtra@kth.se </w:t>
+        <w:spacing w:before="0" w:beforeAutospacing="0" w:after="0" w:afterAutospacing="0" w:line="480" w:lineRule="auto"/>
+        <w:jc w:val="both"/>
+        <w:rPr>
+          <w:rFonts w:asciiTheme="majorBidi" w:hAnsiTheme="majorBidi" w:cstheme="majorBidi"/>
+          <w:lang w:val="en-GB"/>
+        </w:rPr>
+      </w:pPr>
+      <w:r>
+        <w:rPr>
+          <w:rFonts w:asciiTheme="majorBidi" w:hAnsiTheme="majorBidi" w:cstheme="majorBidi"/>
+          <w:lang w:val="en-GB"/>
+        </w:rPr>
+        <w:t xml:space="preserve">Hasan </w:t>
+      </w:r>
+      <w:proofErr w:type="spellStart"/>
+      <w:r>
+        <w:rPr>
+          <w:rFonts w:asciiTheme="majorBidi" w:hAnsiTheme="majorBidi" w:cstheme="majorBidi"/>
+          <w:lang w:val="en-GB"/>
+        </w:rPr>
+        <w:t>Alzubeidi</w:t>
+      </w:r>
+      <w:proofErr w:type="spellEnd"/>
+      <w:r>
+        <w:rPr>
+          <w:rFonts w:asciiTheme="majorBidi" w:hAnsiTheme="majorBidi" w:cstheme="majorBidi"/>
+          <w:lang w:val="en-GB"/>
+        </w:rPr>
+        <w:t xml:space="preserve"> , haz@kth.se</w:t>
+      </w:r>
+      <w:r>
+        <w:rPr>
+          <w:rFonts w:asciiTheme="majorBidi" w:hAnsiTheme="majorBidi" w:cstheme="majorBidi"/>
+          <w:lang w:val="en-GB"/>
+        </w:rPr>
+        <w:t xml:space="preserve"> </w:t>
       </w:r>
     </w:p>
     <w:p>

</xml_diff>